<commit_message>
Finalized unit 10 assignment
Added all screenshots and finalized the report.
</commit_message>
<xml_diff>
--- a/Unit10_Assignment/ANLY_520-51_FA2016_Unit10_Assignment.docx
+++ b/Unit10_Assignment/ANLY_520-51_FA2016_Unit10_Assignment.docx
@@ -121,6 +121,23 @@
     </w:p>
     <w:p>
       <w:pPr>
+        <w:spacing w:before="100" w:beforeAutospacing="1" w:after="100" w:afterAutospacing="1" w:line="240" w:lineRule="auto"/>
+        <w:ind w:left="720"/>
+        <w:rPr>
+          <w:rFonts w:eastAsia="Times New Roman" w:cstheme="minorHAnsi"/>
+          <w:lang w:val="en"/>
+        </w:rPr>
+      </w:pPr>
+      <w:r>
+        <w:rPr>
+          <w:rFonts w:eastAsia="Times New Roman" w:cstheme="minorHAnsi"/>
+          <w:lang w:val="en"/>
+        </w:rPr>
+        <w:t>We provide the keys and screenshots as follows:</w:t>
+      </w:r>
+    </w:p>
+    <w:p>
+      <w:pPr>
         <w:numPr>
           <w:ilvl w:val="1"/>
           <w:numId w:val="18"/>
@@ -143,6 +160,108 @@
     </w:p>
     <w:p>
       <w:pPr>
+        <w:spacing w:before="100" w:beforeAutospacing="1" w:after="100" w:afterAutospacing="1" w:line="240" w:lineRule="auto"/>
+        <w:ind w:left="1440"/>
+        <w:rPr>
+          <w:rFonts w:eastAsia="Times New Roman" w:cstheme="minorHAnsi"/>
+          <w:lang w:val="en"/>
+        </w:rPr>
+      </w:pPr>
+      <w:proofErr w:type="gramStart"/>
+      <w:r>
+        <w:rPr>
+          <w:rFonts w:eastAsia="Times New Roman" w:cstheme="minorHAnsi"/>
+          <w:lang w:val="en"/>
+        </w:rPr>
+        <w:t>ASI :</w:t>
+      </w:r>
+      <w:proofErr w:type="gramEnd"/>
+      <w:r>
+        <w:rPr>
+          <w:rFonts w:eastAsia="Times New Roman" w:cstheme="minorHAnsi"/>
+          <w:lang w:val="en"/>
+        </w:rPr>
+        <w:t xml:space="preserve"> Angus Sings</w:t>
+      </w:r>
+    </w:p>
+    <w:p>
+      <w:pPr>
+        <w:spacing w:before="100" w:beforeAutospacing="1" w:after="100" w:afterAutospacing="1" w:line="240" w:lineRule="auto"/>
+        <w:ind w:left="1440"/>
+        <w:rPr>
+          <w:rFonts w:eastAsia="Times New Roman" w:cstheme="minorHAnsi"/>
+          <w:lang w:val="en"/>
+        </w:rPr>
+      </w:pPr>
+      <w:r>
+        <w:rPr>
+          <w:rFonts w:eastAsia="Times New Roman" w:cstheme="minorHAnsi"/>
+          <w:lang w:val="en"/>
+        </w:rPr>
+        <w:t>BSU: Bertie Sulks</w:t>
+      </w:r>
+    </w:p>
+    <w:p>
+      <w:pPr>
+        <w:spacing w:before="100" w:beforeAutospacing="1" w:after="100" w:afterAutospacing="1" w:line="240" w:lineRule="auto"/>
+        <w:ind w:left="1440"/>
+        <w:rPr>
+          <w:rFonts w:eastAsia="Times New Roman" w:cstheme="minorHAnsi"/>
+          <w:b/>
+          <w:lang w:val="en"/>
+        </w:rPr>
+      </w:pPr>
+      <w:r>
+        <w:rPr>
+          <w:rFonts w:eastAsia="Times New Roman" w:cstheme="minorHAnsi"/>
+          <w:b/>
+          <w:noProof/>
+        </w:rPr>
+        <w:drawing>
+          <wp:inline distT="0" distB="0" distL="0" distR="0">
+            <wp:extent cx="5943600" cy="2885440"/>
+            <wp:effectExtent l="0" t="0" r="0" b="0"/>
+            <wp:docPr id="1" name="Picture 1"/>
+            <wp:cNvGraphicFramePr>
+              <a:graphicFrameLocks xmlns:a="http://schemas.openxmlformats.org/drawingml/2006/main" noChangeAspect="1"/>
+            </wp:cNvGraphicFramePr>
+            <a:graphic xmlns:a="http://schemas.openxmlformats.org/drawingml/2006/main">
+              <a:graphicData uri="http://schemas.openxmlformats.org/drawingml/2006/picture">
+                <pic:pic xmlns:pic="http://schemas.openxmlformats.org/drawingml/2006/picture">
+                  <pic:nvPicPr>
+                    <pic:cNvPr id="1" name="q1-1.png"/>
+                    <pic:cNvPicPr/>
+                  </pic:nvPicPr>
+                  <pic:blipFill>
+                    <a:blip r:embed="rId5">
+                      <a:extLst>
+                        <a:ext uri="{28A0092B-C50C-407E-A947-70E740481C1C}">
+                          <a14:useLocalDpi xmlns:a14="http://schemas.microsoft.com/office/drawing/2010/main" val="0"/>
+                        </a:ext>
+                      </a:extLst>
+                    </a:blip>
+                    <a:stretch>
+                      <a:fillRect/>
+                    </a:stretch>
+                  </pic:blipFill>
+                  <pic:spPr>
+                    <a:xfrm>
+                      <a:off x="0" y="0"/>
+                      <a:ext cx="5943600" cy="2885440"/>
+                    </a:xfrm>
+                    <a:prstGeom prst="rect">
+                      <a:avLst/>
+                    </a:prstGeom>
+                  </pic:spPr>
+                </pic:pic>
+              </a:graphicData>
+            </a:graphic>
+          </wp:inline>
+        </w:drawing>
+      </w:r>
+    </w:p>
+    <w:p>
+      <w:pPr>
         <w:numPr>
           <w:ilvl w:val="1"/>
           <w:numId w:val="18"/>
@@ -165,6 +284,100 @@
     </w:p>
     <w:p>
       <w:pPr>
+        <w:spacing w:before="100" w:beforeAutospacing="1" w:after="100" w:afterAutospacing="1" w:line="240" w:lineRule="auto"/>
+        <w:ind w:left="1440"/>
+        <w:rPr>
+          <w:rFonts w:eastAsia="Times New Roman" w:cstheme="minorHAnsi"/>
+          <w:lang w:val="en"/>
+        </w:rPr>
+      </w:pPr>
+      <w:r>
+        <w:rPr>
+          <w:rFonts w:eastAsia="Times New Roman" w:cstheme="minorHAnsi"/>
+          <w:lang w:val="en"/>
+        </w:rPr>
+        <w:t>CRU: Cyril Runs</w:t>
+      </w:r>
+    </w:p>
+    <w:p>
+      <w:pPr>
+        <w:spacing w:before="100" w:beforeAutospacing="1" w:after="100" w:afterAutospacing="1" w:line="240" w:lineRule="auto"/>
+        <w:ind w:left="1440"/>
+        <w:rPr>
+          <w:rFonts w:eastAsia="Times New Roman" w:cstheme="minorHAnsi"/>
+          <w:lang w:val="en"/>
+        </w:rPr>
+      </w:pPr>
+      <w:r>
+        <w:rPr>
+          <w:rFonts w:eastAsia="Times New Roman" w:cstheme="minorHAnsi"/>
+          <w:lang w:val="en"/>
+        </w:rPr>
+        <w:t>CBA: Cyril barks</w:t>
+      </w:r>
+    </w:p>
+    <w:p>
+      <w:pPr>
+        <w:spacing w:before="100" w:beforeAutospacing="1" w:after="100" w:afterAutospacing="1" w:line="240" w:lineRule="auto"/>
+        <w:ind w:left="1440"/>
+        <w:rPr>
+          <w:rFonts w:eastAsia="Times New Roman" w:cstheme="minorHAnsi"/>
+          <w:b/>
+          <w:lang w:val="en"/>
+        </w:rPr>
+      </w:pPr>
+      <w:r>
+        <w:rPr>
+          <w:rFonts w:eastAsia="Times New Roman" w:cstheme="minorHAnsi"/>
+          <w:b/>
+          <w:noProof/>
+        </w:rPr>
+        <w:lastRenderedPageBreak/>
+        <w:drawing>
+          <wp:inline distT="0" distB="0" distL="0" distR="0">
+            <wp:extent cx="5943600" cy="891540"/>
+            <wp:effectExtent l="0" t="0" r="0" b="3810"/>
+            <wp:docPr id="2" name="Picture 2"/>
+            <wp:cNvGraphicFramePr>
+              <a:graphicFrameLocks xmlns:a="http://schemas.openxmlformats.org/drawingml/2006/main" noChangeAspect="1"/>
+            </wp:cNvGraphicFramePr>
+            <a:graphic xmlns:a="http://schemas.openxmlformats.org/drawingml/2006/main">
+              <a:graphicData uri="http://schemas.openxmlformats.org/drawingml/2006/picture">
+                <pic:pic xmlns:pic="http://schemas.openxmlformats.org/drawingml/2006/picture">
+                  <pic:nvPicPr>
+                    <pic:cNvPr id="2" name="q1-2.png"/>
+                    <pic:cNvPicPr/>
+                  </pic:nvPicPr>
+                  <pic:blipFill>
+                    <a:blip r:embed="rId6">
+                      <a:extLst>
+                        <a:ext uri="{28A0092B-C50C-407E-A947-70E740481C1C}">
+                          <a14:useLocalDpi xmlns:a14="http://schemas.microsoft.com/office/drawing/2010/main" val="0"/>
+                        </a:ext>
+                      </a:extLst>
+                    </a:blip>
+                    <a:stretch>
+                      <a:fillRect/>
+                    </a:stretch>
+                  </pic:blipFill>
+                  <pic:spPr>
+                    <a:xfrm>
+                      <a:off x="0" y="0"/>
+                      <a:ext cx="5943600" cy="891540"/>
+                    </a:xfrm>
+                    <a:prstGeom prst="rect">
+                      <a:avLst/>
+                    </a:prstGeom>
+                  </pic:spPr>
+                </pic:pic>
+              </a:graphicData>
+            </a:graphic>
+          </wp:inline>
+        </w:drawing>
+      </w:r>
+    </w:p>
+    <w:p>
+      <w:pPr>
         <w:numPr>
           <w:ilvl w:val="1"/>
           <w:numId w:val="18"/>
@@ -187,6 +400,108 @@
     </w:p>
     <w:p>
       <w:pPr>
+        <w:spacing w:before="100" w:beforeAutospacing="1" w:after="100" w:afterAutospacing="1" w:line="240" w:lineRule="auto"/>
+        <w:ind w:left="1440"/>
+        <w:rPr>
+          <w:rFonts w:eastAsia="Times New Roman" w:cstheme="minorHAnsi"/>
+          <w:lang w:val="en"/>
+        </w:rPr>
+      </w:pPr>
+      <w:r>
+        <w:rPr>
+          <w:rFonts w:eastAsia="Times New Roman" w:cstheme="minorHAnsi"/>
+          <w:lang w:val="en"/>
+        </w:rPr>
+        <w:t>WSN: it will snow</w:t>
+      </w:r>
+    </w:p>
+    <w:p>
+      <w:pPr>
+        <w:spacing w:before="100" w:beforeAutospacing="1" w:after="100" w:afterAutospacing="1" w:line="240" w:lineRule="auto"/>
+        <w:ind w:left="1440"/>
+        <w:rPr>
+          <w:rFonts w:eastAsia="Times New Roman" w:cstheme="minorHAnsi"/>
+          <w:lang w:val="en"/>
+        </w:rPr>
+      </w:pPr>
+      <w:proofErr w:type="spellStart"/>
+      <w:r>
+        <w:rPr>
+          <w:rFonts w:eastAsia="Times New Roman" w:cstheme="minorHAnsi"/>
+          <w:lang w:val="en"/>
+        </w:rPr>
+        <w:t>NotWRN</w:t>
+      </w:r>
+      <w:proofErr w:type="spellEnd"/>
+      <w:r>
+        <w:rPr>
+          <w:rFonts w:eastAsia="Times New Roman" w:cstheme="minorHAnsi"/>
+          <w:lang w:val="en"/>
+        </w:rPr>
+        <w:t>: it doesn’t rain</w:t>
+      </w:r>
+    </w:p>
+    <w:p>
+      <w:pPr>
+        <w:spacing w:before="100" w:beforeAutospacing="1" w:after="100" w:afterAutospacing="1" w:line="240" w:lineRule="auto"/>
+        <w:ind w:left="1440"/>
+        <w:rPr>
+          <w:rFonts w:eastAsia="Times New Roman" w:cstheme="minorHAnsi"/>
+          <w:b/>
+          <w:lang w:val="en"/>
+        </w:rPr>
+      </w:pPr>
+      <w:r>
+        <w:rPr>
+          <w:rFonts w:eastAsia="Times New Roman" w:cstheme="minorHAnsi"/>
+          <w:b/>
+          <w:noProof/>
+        </w:rPr>
+        <w:drawing>
+          <wp:inline distT="0" distB="0" distL="0" distR="0">
+            <wp:extent cx="5943600" cy="891540"/>
+            <wp:effectExtent l="0" t="0" r="0" b="3810"/>
+            <wp:docPr id="3" name="Picture 3"/>
+            <wp:cNvGraphicFramePr>
+              <a:graphicFrameLocks xmlns:a="http://schemas.openxmlformats.org/drawingml/2006/main" noChangeAspect="1"/>
+            </wp:cNvGraphicFramePr>
+            <a:graphic xmlns:a="http://schemas.openxmlformats.org/drawingml/2006/main">
+              <a:graphicData uri="http://schemas.openxmlformats.org/drawingml/2006/picture">
+                <pic:pic xmlns:pic="http://schemas.openxmlformats.org/drawingml/2006/picture">
+                  <pic:nvPicPr>
+                    <pic:cNvPr id="3" name="q1-3.png"/>
+                    <pic:cNvPicPr/>
+                  </pic:nvPicPr>
+                  <pic:blipFill>
+                    <a:blip r:embed="rId7">
+                      <a:extLst>
+                        <a:ext uri="{28A0092B-C50C-407E-A947-70E740481C1C}">
+                          <a14:useLocalDpi xmlns:a14="http://schemas.microsoft.com/office/drawing/2010/main" val="0"/>
+                        </a:ext>
+                      </a:extLst>
+                    </a:blip>
+                    <a:stretch>
+                      <a:fillRect/>
+                    </a:stretch>
+                  </pic:blipFill>
+                  <pic:spPr>
+                    <a:xfrm>
+                      <a:off x="0" y="0"/>
+                      <a:ext cx="5943600" cy="891540"/>
+                    </a:xfrm>
+                    <a:prstGeom prst="rect">
+                      <a:avLst/>
+                    </a:prstGeom>
+                  </pic:spPr>
+                </pic:pic>
+              </a:graphicData>
+            </a:graphic>
+          </wp:inline>
+        </w:drawing>
+      </w:r>
+    </w:p>
+    <w:p>
+      <w:pPr>
         <w:numPr>
           <w:ilvl w:val="1"/>
           <w:numId w:val="18"/>
@@ -204,7 +519,108 @@
           <w:b/>
           <w:lang w:val="en"/>
         </w:rPr>
-        <w:t>It's not the case that Irene will be happy if Olive or Tofu comes.</w:t>
+        <w:t xml:space="preserve">It's not the case that Irene will </w:t>
+      </w:r>
+      <w:r>
+        <w:rPr>
+          <w:rFonts w:eastAsia="Times New Roman" w:cstheme="minorHAnsi"/>
+          <w:b/>
+          <w:lang w:val="en"/>
+        </w:rPr>
+        <w:t>be happy if Olive or Tofu comes.</w:t>
+      </w:r>
+    </w:p>
+    <w:p>
+      <w:pPr>
+        <w:spacing w:before="100" w:beforeAutospacing="1" w:after="100" w:afterAutospacing="1" w:line="240" w:lineRule="auto"/>
+        <w:ind w:left="1440"/>
+        <w:rPr>
+          <w:rFonts w:eastAsia="Times New Roman" w:cstheme="minorHAnsi"/>
+          <w:lang w:val="en"/>
+        </w:rPr>
+      </w:pPr>
+      <w:r>
+        <w:rPr>
+          <w:rFonts w:eastAsia="Times New Roman" w:cstheme="minorHAnsi"/>
+          <w:lang w:val="en"/>
+        </w:rPr>
+        <w:t>IWH: Irene will be happy</w:t>
+      </w:r>
+    </w:p>
+    <w:p>
+      <w:pPr>
+        <w:spacing w:before="100" w:beforeAutospacing="1" w:after="100" w:afterAutospacing="1" w:line="240" w:lineRule="auto"/>
+        <w:ind w:left="1440"/>
+        <w:rPr>
+          <w:rFonts w:eastAsia="Times New Roman" w:cstheme="minorHAnsi"/>
+          <w:lang w:val="en"/>
+        </w:rPr>
+      </w:pPr>
+      <w:r>
+        <w:rPr>
+          <w:rFonts w:eastAsia="Times New Roman" w:cstheme="minorHAnsi"/>
+          <w:lang w:val="en"/>
+        </w:rPr>
+        <w:t>OOTC: Olive or Tofu comes</w:t>
+      </w:r>
+    </w:p>
+    <w:p>
+      <w:pPr>
+        <w:spacing w:before="100" w:beforeAutospacing="1" w:after="100" w:afterAutospacing="1" w:line="240" w:lineRule="auto"/>
+        <w:ind w:left="1440"/>
+        <w:rPr>
+          <w:rFonts w:eastAsia="Times New Roman" w:cstheme="minorHAnsi"/>
+          <w:b/>
+          <w:lang w:val="en"/>
+        </w:rPr>
+      </w:pPr>
+      <w:r>
+        <w:rPr>
+          <w:rFonts w:eastAsia="Times New Roman" w:cstheme="minorHAnsi"/>
+          <w:b/>
+          <w:noProof/>
+        </w:rPr>
+        <w:drawing>
+          <wp:inline distT="0" distB="0" distL="0" distR="0">
+            <wp:extent cx="5943600" cy="917575"/>
+            <wp:effectExtent l="0" t="0" r="0" b="0"/>
+            <wp:docPr id="4" name="Picture 4"/>
+            <wp:cNvGraphicFramePr>
+              <a:graphicFrameLocks xmlns:a="http://schemas.openxmlformats.org/drawingml/2006/main" noChangeAspect="1"/>
+            </wp:cNvGraphicFramePr>
+            <a:graphic xmlns:a="http://schemas.openxmlformats.org/drawingml/2006/main">
+              <a:graphicData uri="http://schemas.openxmlformats.org/drawingml/2006/picture">
+                <pic:pic xmlns:pic="http://schemas.openxmlformats.org/drawingml/2006/picture">
+                  <pic:nvPicPr>
+                    <pic:cNvPr id="4" name="q1-4.png"/>
+                    <pic:cNvPicPr/>
+                  </pic:nvPicPr>
+                  <pic:blipFill>
+                    <a:blip r:embed="rId8">
+                      <a:extLst>
+                        <a:ext uri="{28A0092B-C50C-407E-A947-70E740481C1C}">
+                          <a14:useLocalDpi xmlns:a14="http://schemas.microsoft.com/office/drawing/2010/main" val="0"/>
+                        </a:ext>
+                      </a:extLst>
+                    </a:blip>
+                    <a:stretch>
+                      <a:fillRect/>
+                    </a:stretch>
+                  </pic:blipFill>
+                  <pic:spPr>
+                    <a:xfrm>
+                      <a:off x="0" y="0"/>
+                      <a:ext cx="5943600" cy="917575"/>
+                    </a:xfrm>
+                    <a:prstGeom prst="rect">
+                      <a:avLst/>
+                    </a:prstGeom>
+                  </pic:spPr>
+                </pic:pic>
+              </a:graphicData>
+            </a:graphic>
+          </wp:inline>
+        </w:drawing>
       </w:r>
     </w:p>
     <w:p>
@@ -231,6 +647,114 @@
     </w:p>
     <w:p>
       <w:pPr>
+        <w:spacing w:before="100" w:beforeAutospacing="1" w:after="100" w:afterAutospacing="1" w:line="240" w:lineRule="auto"/>
+        <w:ind w:left="1440"/>
+        <w:rPr>
+          <w:rFonts w:eastAsia="Times New Roman" w:cstheme="minorHAnsi"/>
+          <w:lang w:val="en"/>
+        </w:rPr>
+      </w:pPr>
+      <w:r>
+        <w:rPr>
+          <w:rFonts w:eastAsia="Times New Roman" w:cstheme="minorHAnsi"/>
+          <w:lang w:val="en"/>
+        </w:rPr>
+        <w:t xml:space="preserve">PC: Pat coughs </w:t>
+      </w:r>
+    </w:p>
+    <w:p>
+      <w:pPr>
+        <w:spacing w:before="100" w:beforeAutospacing="1" w:after="100" w:afterAutospacing="1" w:line="240" w:lineRule="auto"/>
+        <w:ind w:left="1440"/>
+        <w:rPr>
+          <w:rFonts w:eastAsia="Times New Roman" w:cstheme="minorHAnsi"/>
+          <w:lang w:val="en"/>
+        </w:rPr>
+      </w:pPr>
+      <w:r>
+        <w:rPr>
+          <w:rFonts w:eastAsia="Times New Roman" w:cstheme="minorHAnsi"/>
+          <w:lang w:val="en"/>
+        </w:rPr>
+        <w:t>PS: Pat sneezes</w:t>
+      </w:r>
+    </w:p>
+    <w:p>
+      <w:pPr>
+        <w:spacing w:before="100" w:beforeAutospacing="1" w:after="100" w:afterAutospacing="1" w:line="240" w:lineRule="auto"/>
+        <w:ind w:left="1440"/>
+        <w:rPr>
+          <w:rFonts w:eastAsia="Times New Roman" w:cstheme="minorHAnsi"/>
+          <w:lang w:val="en"/>
+        </w:rPr>
+      </w:pPr>
+      <w:r>
+        <w:rPr>
+          <w:rFonts w:eastAsia="Times New Roman" w:cstheme="minorHAnsi"/>
+          <w:lang w:val="en"/>
+        </w:rPr>
+        <w:t>It should be noted here that the ‘|’ operator should give false as both are essentially false. So maybe the and operator should be used.</w:t>
+      </w:r>
+    </w:p>
+    <w:p>
+      <w:pPr>
+        <w:spacing w:before="100" w:beforeAutospacing="1" w:after="100" w:afterAutospacing="1" w:line="240" w:lineRule="auto"/>
+        <w:ind w:left="1440"/>
+        <w:rPr>
+          <w:rFonts w:eastAsia="Times New Roman" w:cstheme="minorHAnsi"/>
+          <w:lang w:val="en"/>
+        </w:rPr>
+      </w:pPr>
+      <w:r>
+        <w:rPr>
+          <w:rFonts w:eastAsia="Times New Roman" w:cstheme="minorHAnsi"/>
+          <w:noProof/>
+        </w:rPr>
+        <w:drawing>
+          <wp:inline distT="0" distB="0" distL="0" distR="0">
+            <wp:extent cx="5943600" cy="917575"/>
+            <wp:effectExtent l="0" t="0" r="0" b="0"/>
+            <wp:docPr id="5" name="Picture 5"/>
+            <wp:cNvGraphicFramePr>
+              <a:graphicFrameLocks xmlns:a="http://schemas.openxmlformats.org/drawingml/2006/main" noChangeAspect="1"/>
+            </wp:cNvGraphicFramePr>
+            <a:graphic xmlns:a="http://schemas.openxmlformats.org/drawingml/2006/main">
+              <a:graphicData uri="http://schemas.openxmlformats.org/drawingml/2006/picture">
+                <pic:pic xmlns:pic="http://schemas.openxmlformats.org/drawingml/2006/picture">
+                  <pic:nvPicPr>
+                    <pic:cNvPr id="5" name="q1-5.png"/>
+                    <pic:cNvPicPr/>
+                  </pic:nvPicPr>
+                  <pic:blipFill>
+                    <a:blip r:embed="rId9">
+                      <a:extLst>
+                        <a:ext uri="{28A0092B-C50C-407E-A947-70E740481C1C}">
+                          <a14:useLocalDpi xmlns:a14="http://schemas.microsoft.com/office/drawing/2010/main" val="0"/>
+                        </a:ext>
+                      </a:extLst>
+                    </a:blip>
+                    <a:stretch>
+                      <a:fillRect/>
+                    </a:stretch>
+                  </pic:blipFill>
+                  <pic:spPr>
+                    <a:xfrm>
+                      <a:off x="0" y="0"/>
+                      <a:ext cx="5943600" cy="917575"/>
+                    </a:xfrm>
+                    <a:prstGeom prst="rect">
+                      <a:avLst/>
+                    </a:prstGeom>
+                  </pic:spPr>
+                </pic:pic>
+              </a:graphicData>
+            </a:graphic>
+          </wp:inline>
+        </w:drawing>
+      </w:r>
+    </w:p>
+    <w:p>
+      <w:pPr>
         <w:numPr>
           <w:ilvl w:val="1"/>
           <w:numId w:val="18"/>
@@ -257,10 +781,91 @@
         <w:ind w:left="1440"/>
         <w:rPr>
           <w:rFonts w:eastAsia="Times New Roman" w:cstheme="minorHAnsi"/>
-          <w:b/>
-          <w:lang w:val="en"/>
-        </w:rPr>
-      </w:pPr>
+          <w:lang w:val="en"/>
+        </w:rPr>
+      </w:pPr>
+      <w:r>
+        <w:rPr>
+          <w:rFonts w:eastAsia="Times New Roman" w:cstheme="minorHAnsi"/>
+          <w:lang w:val="en"/>
+        </w:rPr>
+        <w:lastRenderedPageBreak/>
+        <w:t>CIC: Come if I call</w:t>
+      </w:r>
+    </w:p>
+    <w:p>
+      <w:pPr>
+        <w:spacing w:before="100" w:beforeAutospacing="1" w:after="100" w:afterAutospacing="1" w:line="240" w:lineRule="auto"/>
+        <w:ind w:left="1440"/>
+        <w:rPr>
+          <w:rFonts w:eastAsia="Times New Roman" w:cstheme="minorHAnsi"/>
+          <w:lang w:val="en"/>
+        </w:rPr>
+      </w:pPr>
+      <w:r>
+        <w:rPr>
+          <w:rFonts w:eastAsia="Times New Roman" w:cstheme="minorHAnsi"/>
+          <w:lang w:val="en"/>
+        </w:rPr>
+        <w:t>CYC: Come if You call</w:t>
+      </w:r>
+    </w:p>
+    <w:p>
+      <w:pPr>
+        <w:spacing w:before="100" w:beforeAutospacing="1" w:after="100" w:afterAutospacing="1" w:line="240" w:lineRule="auto"/>
+        <w:ind w:left="1440"/>
+        <w:rPr>
+          <w:rFonts w:eastAsia="Times New Roman" w:cstheme="minorHAnsi"/>
+          <w:lang w:val="en"/>
+        </w:rPr>
+      </w:pPr>
+      <w:r>
+        <w:rPr>
+          <w:rFonts w:eastAsia="Times New Roman" w:cstheme="minorHAnsi"/>
+          <w:noProof/>
+        </w:rPr>
+        <w:drawing>
+          <wp:inline distT="0" distB="0" distL="0" distR="0">
+            <wp:extent cx="5943600" cy="904875"/>
+            <wp:effectExtent l="0" t="0" r="0" b="9525"/>
+            <wp:docPr id="6" name="Picture 6"/>
+            <wp:cNvGraphicFramePr>
+              <a:graphicFrameLocks xmlns:a="http://schemas.openxmlformats.org/drawingml/2006/main" noChangeAspect="1"/>
+            </wp:cNvGraphicFramePr>
+            <a:graphic xmlns:a="http://schemas.openxmlformats.org/drawingml/2006/main">
+              <a:graphicData uri="http://schemas.openxmlformats.org/drawingml/2006/picture">
+                <pic:pic xmlns:pic="http://schemas.openxmlformats.org/drawingml/2006/picture">
+                  <pic:nvPicPr>
+                    <pic:cNvPr id="6" name="q1-6.png"/>
+                    <pic:cNvPicPr/>
+                  </pic:nvPicPr>
+                  <pic:blipFill>
+                    <a:blip r:embed="rId10">
+                      <a:extLst>
+                        <a:ext uri="{28A0092B-C50C-407E-A947-70E740481C1C}">
+                          <a14:useLocalDpi xmlns:a14="http://schemas.microsoft.com/office/drawing/2010/main" val="0"/>
+                        </a:ext>
+                      </a:extLst>
+                    </a:blip>
+                    <a:stretch>
+                      <a:fillRect/>
+                    </a:stretch>
+                  </pic:blipFill>
+                  <pic:spPr>
+                    <a:xfrm>
+                      <a:off x="0" y="0"/>
+                      <a:ext cx="5943600" cy="904875"/>
+                    </a:xfrm>
+                    <a:prstGeom prst="rect">
+                      <a:avLst/>
+                    </a:prstGeom>
+                  </pic:spPr>
+                </pic:pic>
+              </a:graphicData>
+            </a:graphic>
+          </wp:inline>
+        </w:drawing>
+      </w:r>
     </w:p>
     <w:p>
       <w:pPr>
@@ -286,6 +891,23 @@
     </w:p>
     <w:p>
       <w:pPr>
+        <w:spacing w:before="100" w:beforeAutospacing="1" w:after="100" w:afterAutospacing="1" w:line="240" w:lineRule="auto"/>
+        <w:ind w:left="720"/>
+        <w:rPr>
+          <w:rFonts w:eastAsia="Times New Roman" w:cstheme="minorHAnsi"/>
+          <w:lang w:val="en"/>
+        </w:rPr>
+      </w:pPr>
+      <w:r>
+        <w:rPr>
+          <w:rFonts w:eastAsia="Times New Roman" w:cstheme="minorHAnsi"/>
+          <w:lang w:val="en"/>
+        </w:rPr>
+        <w:t>While we are not asked to show a result in python, screenshots for each, using the same method as in the previous question, are attached as follows:</w:t>
+      </w:r>
+    </w:p>
+    <w:p>
+      <w:pPr>
         <w:numPr>
           <w:ilvl w:val="1"/>
           <w:numId w:val="18"/>
@@ -308,6 +930,65 @@
     </w:p>
     <w:p>
       <w:pPr>
+        <w:spacing w:before="100" w:beforeAutospacing="1" w:after="100" w:afterAutospacing="1" w:line="240" w:lineRule="auto"/>
+        <w:ind w:left="1440"/>
+        <w:rPr>
+          <w:rFonts w:eastAsia="Times New Roman" w:cstheme="minorHAnsi"/>
+          <w:b/>
+          <w:lang w:val="en"/>
+        </w:rPr>
+      </w:pPr>
+      <w:r>
+        <w:rPr>
+          <w:rFonts w:eastAsia="Times New Roman" w:cstheme="minorHAnsi"/>
+          <w:b/>
+          <w:noProof/>
+        </w:rPr>
+        <w:drawing>
+          <wp:inline distT="0" distB="0" distL="0" distR="0">
+            <wp:extent cx="5943600" cy="1182370"/>
+            <wp:effectExtent l="0" t="0" r="0" b="0"/>
+            <wp:docPr id="7" name="Picture 7"/>
+            <wp:cNvGraphicFramePr>
+              <a:graphicFrameLocks xmlns:a="http://schemas.openxmlformats.org/drawingml/2006/main" noChangeAspect="1"/>
+            </wp:cNvGraphicFramePr>
+            <a:graphic xmlns:a="http://schemas.openxmlformats.org/drawingml/2006/main">
+              <a:graphicData uri="http://schemas.openxmlformats.org/drawingml/2006/picture">
+                <pic:pic xmlns:pic="http://schemas.openxmlformats.org/drawingml/2006/picture">
+                  <pic:nvPicPr>
+                    <pic:cNvPr id="7" name="q2-1.png"/>
+                    <pic:cNvPicPr/>
+                  </pic:nvPicPr>
+                  <pic:blipFill>
+                    <a:blip r:embed="rId11">
+                      <a:extLst>
+                        <a:ext uri="{28A0092B-C50C-407E-A947-70E740481C1C}">
+                          <a14:useLocalDpi xmlns:a14="http://schemas.microsoft.com/office/drawing/2010/main" val="0"/>
+                        </a:ext>
+                      </a:extLst>
+                    </a:blip>
+                    <a:stretch>
+                      <a:fillRect/>
+                    </a:stretch>
+                  </pic:blipFill>
+                  <pic:spPr>
+                    <a:xfrm>
+                      <a:off x="0" y="0"/>
+                      <a:ext cx="5943600" cy="1182370"/>
+                    </a:xfrm>
+                    <a:prstGeom prst="rect">
+                      <a:avLst/>
+                    </a:prstGeom>
+                  </pic:spPr>
+                </pic:pic>
+              </a:graphicData>
+            </a:graphic>
+          </wp:inline>
+        </w:drawing>
+      </w:r>
+    </w:p>
+    <w:p>
+      <w:pPr>
         <w:numPr>
           <w:ilvl w:val="1"/>
           <w:numId w:val="18"/>
@@ -330,6 +1011,82 @@
     </w:p>
     <w:p>
       <w:pPr>
+        <w:spacing w:before="100" w:beforeAutospacing="1" w:after="100" w:afterAutospacing="1" w:line="240" w:lineRule="auto"/>
+        <w:ind w:left="1440"/>
+        <w:rPr>
+          <w:rFonts w:eastAsia="Times New Roman" w:cstheme="minorHAnsi"/>
+          <w:lang w:val="en"/>
+        </w:rPr>
+      </w:pPr>
+      <w:r>
+        <w:rPr>
+          <w:rFonts w:eastAsia="Times New Roman" w:cstheme="minorHAnsi"/>
+          <w:lang w:val="en"/>
+        </w:rPr>
+        <w:t>Here only the first line should suffice but additional inference was made.</w:t>
+      </w:r>
+    </w:p>
+    <w:p>
+      <w:pPr>
+        <w:spacing w:before="100" w:beforeAutospacing="1" w:after="100" w:afterAutospacing="1" w:line="240" w:lineRule="auto"/>
+        <w:ind w:left="1440"/>
+        <w:rPr>
+          <w:rFonts w:eastAsia="Times New Roman" w:cstheme="minorHAnsi"/>
+          <w:b/>
+          <w:lang w:val="en"/>
+        </w:rPr>
+      </w:pPr>
+      <w:r>
+        <w:rPr>
+          <w:rFonts w:eastAsia="Times New Roman" w:cstheme="minorHAnsi"/>
+          <w:b/>
+          <w:noProof/>
+        </w:rPr>
+        <w:drawing>
+          <wp:inline distT="0" distB="0" distL="0" distR="0">
+            <wp:extent cx="5943600" cy="891540"/>
+            <wp:effectExtent l="0" t="0" r="0" b="3810"/>
+            <wp:docPr id="8" name="Picture 8"/>
+            <wp:cNvGraphicFramePr>
+              <a:graphicFrameLocks xmlns:a="http://schemas.openxmlformats.org/drawingml/2006/main" noChangeAspect="1"/>
+            </wp:cNvGraphicFramePr>
+            <a:graphic xmlns:a="http://schemas.openxmlformats.org/drawingml/2006/main">
+              <a:graphicData uri="http://schemas.openxmlformats.org/drawingml/2006/picture">
+                <pic:pic xmlns:pic="http://schemas.openxmlformats.org/drawingml/2006/picture">
+                  <pic:nvPicPr>
+                    <pic:cNvPr id="8" name="q2-2.png"/>
+                    <pic:cNvPicPr/>
+                  </pic:nvPicPr>
+                  <pic:blipFill>
+                    <a:blip r:embed="rId12">
+                      <a:extLst>
+                        <a:ext uri="{28A0092B-C50C-407E-A947-70E740481C1C}">
+                          <a14:useLocalDpi xmlns:a14="http://schemas.microsoft.com/office/drawing/2010/main" val="0"/>
+                        </a:ext>
+                      </a:extLst>
+                    </a:blip>
+                    <a:stretch>
+                      <a:fillRect/>
+                    </a:stretch>
+                  </pic:blipFill>
+                  <pic:spPr>
+                    <a:xfrm>
+                      <a:off x="0" y="0"/>
+                      <a:ext cx="5943600" cy="891540"/>
+                    </a:xfrm>
+                    <a:prstGeom prst="rect">
+                      <a:avLst/>
+                    </a:prstGeom>
+                  </pic:spPr>
+                </pic:pic>
+              </a:graphicData>
+            </a:graphic>
+          </wp:inline>
+        </w:drawing>
+      </w:r>
+    </w:p>
+    <w:p>
+      <w:pPr>
         <w:numPr>
           <w:ilvl w:val="1"/>
           <w:numId w:val="18"/>
@@ -352,6 +1109,82 @@
     </w:p>
     <w:p>
       <w:pPr>
+        <w:spacing w:before="100" w:beforeAutospacing="1" w:after="100" w:afterAutospacing="1" w:line="240" w:lineRule="auto"/>
+        <w:ind w:left="1440"/>
+        <w:rPr>
+          <w:rFonts w:eastAsia="Times New Roman" w:cstheme="minorHAnsi"/>
+          <w:lang w:val="en"/>
+        </w:rPr>
+      </w:pPr>
+      <w:r>
+        <w:rPr>
+          <w:rFonts w:eastAsia="Times New Roman" w:cstheme="minorHAnsi"/>
+          <w:lang w:val="en"/>
+        </w:rPr>
+        <w:t>Here b stands for Bruce and p stands for Pat</w:t>
+      </w:r>
+    </w:p>
+    <w:p>
+      <w:pPr>
+        <w:spacing w:before="100" w:beforeAutospacing="1" w:after="100" w:afterAutospacing="1" w:line="240" w:lineRule="auto"/>
+        <w:ind w:left="1440"/>
+        <w:rPr>
+          <w:rFonts w:eastAsia="Times New Roman" w:cstheme="minorHAnsi"/>
+          <w:b/>
+          <w:lang w:val="en"/>
+        </w:rPr>
+      </w:pPr>
+      <w:r>
+        <w:rPr>
+          <w:rFonts w:eastAsia="Times New Roman" w:cstheme="minorHAnsi"/>
+          <w:b/>
+          <w:noProof/>
+        </w:rPr>
+        <w:drawing>
+          <wp:inline distT="0" distB="0" distL="0" distR="0">
+            <wp:extent cx="5943600" cy="917575"/>
+            <wp:effectExtent l="0" t="0" r="0" b="0"/>
+            <wp:docPr id="9" name="Picture 9"/>
+            <wp:cNvGraphicFramePr>
+              <a:graphicFrameLocks xmlns:a="http://schemas.openxmlformats.org/drawingml/2006/main" noChangeAspect="1"/>
+            </wp:cNvGraphicFramePr>
+            <a:graphic xmlns:a="http://schemas.openxmlformats.org/drawingml/2006/main">
+              <a:graphicData uri="http://schemas.openxmlformats.org/drawingml/2006/picture">
+                <pic:pic xmlns:pic="http://schemas.openxmlformats.org/drawingml/2006/picture">
+                  <pic:nvPicPr>
+                    <pic:cNvPr id="9" name="q2-3.png"/>
+                    <pic:cNvPicPr/>
+                  </pic:nvPicPr>
+                  <pic:blipFill>
+                    <a:blip r:embed="rId13">
+                      <a:extLst>
+                        <a:ext uri="{28A0092B-C50C-407E-A947-70E740481C1C}">
+                          <a14:useLocalDpi xmlns:a14="http://schemas.microsoft.com/office/drawing/2010/main" val="0"/>
+                        </a:ext>
+                      </a:extLst>
+                    </a:blip>
+                    <a:stretch>
+                      <a:fillRect/>
+                    </a:stretch>
+                  </pic:blipFill>
+                  <pic:spPr>
+                    <a:xfrm>
+                      <a:off x="0" y="0"/>
+                      <a:ext cx="5943600" cy="917575"/>
+                    </a:xfrm>
+                    <a:prstGeom prst="rect">
+                      <a:avLst/>
+                    </a:prstGeom>
+                  </pic:spPr>
+                </pic:pic>
+              </a:graphicData>
+            </a:graphic>
+          </wp:inline>
+        </w:drawing>
+      </w:r>
+    </w:p>
+    <w:p>
+      <w:pPr>
         <w:numPr>
           <w:ilvl w:val="1"/>
           <w:numId w:val="18"/>
@@ -374,6 +1207,66 @@
     </w:p>
     <w:p>
       <w:pPr>
+        <w:spacing w:before="100" w:beforeAutospacing="1" w:after="100" w:afterAutospacing="1" w:line="240" w:lineRule="auto"/>
+        <w:ind w:left="1440"/>
+        <w:rPr>
+          <w:rFonts w:eastAsia="Times New Roman" w:cstheme="minorHAnsi"/>
+          <w:b/>
+          <w:lang w:val="en"/>
+        </w:rPr>
+      </w:pPr>
+      <w:r>
+        <w:rPr>
+          <w:rFonts w:eastAsia="Times New Roman" w:cstheme="minorHAnsi"/>
+          <w:b/>
+          <w:noProof/>
+        </w:rPr>
+        <w:lastRenderedPageBreak/>
+        <w:drawing>
+          <wp:inline distT="0" distB="0" distL="0" distR="0">
+            <wp:extent cx="5943600" cy="929005"/>
+            <wp:effectExtent l="0" t="0" r="0" b="4445"/>
+            <wp:docPr id="10" name="Picture 10"/>
+            <wp:cNvGraphicFramePr>
+              <a:graphicFrameLocks xmlns:a="http://schemas.openxmlformats.org/drawingml/2006/main" noChangeAspect="1"/>
+            </wp:cNvGraphicFramePr>
+            <a:graphic xmlns:a="http://schemas.openxmlformats.org/drawingml/2006/main">
+              <a:graphicData uri="http://schemas.openxmlformats.org/drawingml/2006/picture">
+                <pic:pic xmlns:pic="http://schemas.openxmlformats.org/drawingml/2006/picture">
+                  <pic:nvPicPr>
+                    <pic:cNvPr id="10" name="q2-4.png"/>
+                    <pic:cNvPicPr/>
+                  </pic:nvPicPr>
+                  <pic:blipFill>
+                    <a:blip r:embed="rId14">
+                      <a:extLst>
+                        <a:ext uri="{28A0092B-C50C-407E-A947-70E740481C1C}">
+                          <a14:useLocalDpi xmlns:a14="http://schemas.microsoft.com/office/drawing/2010/main" val="0"/>
+                        </a:ext>
+                      </a:extLst>
+                    </a:blip>
+                    <a:stretch>
+                      <a:fillRect/>
+                    </a:stretch>
+                  </pic:blipFill>
+                  <pic:spPr>
+                    <a:xfrm>
+                      <a:off x="0" y="0"/>
+                      <a:ext cx="5943600" cy="929005"/>
+                    </a:xfrm>
+                    <a:prstGeom prst="rect">
+                      <a:avLst/>
+                    </a:prstGeom>
+                  </pic:spPr>
+                </pic:pic>
+              </a:graphicData>
+            </a:graphic>
+          </wp:inline>
+        </w:drawing>
+      </w:r>
+    </w:p>
+    <w:p>
+      <w:pPr>
         <w:numPr>
           <w:ilvl w:val="1"/>
           <w:numId w:val="18"/>
@@ -393,16 +1286,32 @@
         </w:rPr>
         <w:t xml:space="preserve">Cyril is a </w:t>
       </w:r>
-      <w:proofErr w:type="spellStart"/>
-      <w:r>
-        <w:rPr>
-          <w:rFonts w:eastAsia="Times New Roman" w:cstheme="minorHAnsi"/>
-          <w:b/>
-          <w:lang w:val="en"/>
-        </w:rPr>
-        <w:t>fourlegged</w:t>
-      </w:r>
-      <w:proofErr w:type="spellEnd"/>
+      <w:proofErr w:type="gramStart"/>
+      <w:r>
+        <w:rPr>
+          <w:rFonts w:eastAsia="Times New Roman" w:cstheme="minorHAnsi"/>
+          <w:b/>
+          <w:lang w:val="en"/>
+        </w:rPr>
+        <w:t>four</w:t>
+      </w:r>
+      <w:r>
+        <w:rPr>
+          <w:rFonts w:eastAsia="Times New Roman" w:cstheme="minorHAnsi"/>
+          <w:b/>
+          <w:lang w:val="en"/>
+        </w:rPr>
+        <w:t xml:space="preserve"> </w:t>
+      </w:r>
+      <w:r>
+        <w:rPr>
+          <w:rFonts w:eastAsia="Times New Roman" w:cstheme="minorHAnsi"/>
+          <w:b/>
+          <w:lang w:val="en"/>
+        </w:rPr>
+        <w:t>legged</w:t>
+      </w:r>
+      <w:proofErr w:type="gramEnd"/>
       <w:r>
         <w:rPr>
           <w:rFonts w:eastAsia="Times New Roman" w:cstheme="minorHAnsi"/>
@@ -410,6 +1319,82 @@
           <w:lang w:val="en"/>
         </w:rPr>
         <w:t xml:space="preserve"> friend.</w:t>
+      </w:r>
+    </w:p>
+    <w:p>
+      <w:pPr>
+        <w:spacing w:before="100" w:beforeAutospacing="1" w:after="100" w:afterAutospacing="1" w:line="240" w:lineRule="auto"/>
+        <w:ind w:left="1440"/>
+        <w:rPr>
+          <w:rFonts w:eastAsia="Times New Roman" w:cstheme="minorHAnsi"/>
+          <w:lang w:val="en"/>
+        </w:rPr>
+      </w:pPr>
+      <w:r>
+        <w:rPr>
+          <w:rFonts w:eastAsia="Times New Roman" w:cstheme="minorHAnsi"/>
+          <w:lang w:val="en"/>
+        </w:rPr>
+        <w:t>Here, c stands for Cyril.</w:t>
+      </w:r>
+    </w:p>
+    <w:p>
+      <w:pPr>
+        <w:spacing w:before="100" w:beforeAutospacing="1" w:after="100" w:afterAutospacing="1" w:line="240" w:lineRule="auto"/>
+        <w:ind w:left="1440"/>
+        <w:rPr>
+          <w:rFonts w:eastAsia="Times New Roman" w:cstheme="minorHAnsi"/>
+          <w:b/>
+          <w:lang w:val="en"/>
+        </w:rPr>
+      </w:pPr>
+      <w:r>
+        <w:rPr>
+          <w:rFonts w:eastAsia="Times New Roman" w:cstheme="minorHAnsi"/>
+          <w:b/>
+          <w:noProof/>
+        </w:rPr>
+        <w:drawing>
+          <wp:inline distT="0" distB="0" distL="0" distR="0">
+            <wp:extent cx="5943600" cy="911225"/>
+            <wp:effectExtent l="0" t="0" r="0" b="3175"/>
+            <wp:docPr id="11" name="Picture 11"/>
+            <wp:cNvGraphicFramePr>
+              <a:graphicFrameLocks xmlns:a="http://schemas.openxmlformats.org/drawingml/2006/main" noChangeAspect="1"/>
+            </wp:cNvGraphicFramePr>
+            <a:graphic xmlns:a="http://schemas.openxmlformats.org/drawingml/2006/main">
+              <a:graphicData uri="http://schemas.openxmlformats.org/drawingml/2006/picture">
+                <pic:pic xmlns:pic="http://schemas.openxmlformats.org/drawingml/2006/picture">
+                  <pic:nvPicPr>
+                    <pic:cNvPr id="11" name="q2-5.png"/>
+                    <pic:cNvPicPr/>
+                  </pic:nvPicPr>
+                  <pic:blipFill>
+                    <a:blip r:embed="rId15">
+                      <a:extLst>
+                        <a:ext uri="{28A0092B-C50C-407E-A947-70E740481C1C}">
+                          <a14:useLocalDpi xmlns:a14="http://schemas.microsoft.com/office/drawing/2010/main" val="0"/>
+                        </a:ext>
+                      </a:extLst>
+                    </a:blip>
+                    <a:stretch>
+                      <a:fillRect/>
+                    </a:stretch>
+                  </pic:blipFill>
+                  <pic:spPr>
+                    <a:xfrm>
+                      <a:off x="0" y="0"/>
+                      <a:ext cx="5943600" cy="911225"/>
+                    </a:xfrm>
+                    <a:prstGeom prst="rect">
+                      <a:avLst/>
+                    </a:prstGeom>
+                  </pic:spPr>
+                </pic:pic>
+              </a:graphicData>
+            </a:graphic>
+          </wp:inline>
+        </w:drawing>
       </w:r>
     </w:p>
     <w:p>
@@ -440,10 +1425,73 @@
         <w:ind w:left="1440"/>
         <w:rPr>
           <w:rFonts w:eastAsia="Times New Roman" w:cstheme="minorHAnsi"/>
-          <w:b/>
-          <w:lang w:val="en"/>
-        </w:rPr>
-      </w:pPr>
+          <w:lang w:val="en"/>
+        </w:rPr>
+      </w:pPr>
+      <w:r>
+        <w:rPr>
+          <w:rFonts w:eastAsia="Times New Roman" w:cstheme="minorHAnsi"/>
+          <w:lang w:val="en"/>
+        </w:rPr>
+        <w:t>In this case as well additional inferences were made.</w:t>
+      </w:r>
+    </w:p>
+    <w:p>
+      <w:pPr>
+        <w:spacing w:before="100" w:beforeAutospacing="1" w:after="100" w:afterAutospacing="1" w:line="240" w:lineRule="auto"/>
+        <w:ind w:left="1440"/>
+        <w:rPr>
+          <w:rFonts w:eastAsia="Times New Roman" w:cstheme="minorHAnsi"/>
+          <w:lang w:val="en"/>
+        </w:rPr>
+      </w:pPr>
+      <w:r>
+        <w:rPr>
+          <w:rFonts w:eastAsia="Times New Roman" w:cstheme="minorHAnsi"/>
+          <w:noProof/>
+        </w:rPr>
+        <w:drawing>
+          <wp:inline distT="0" distB="0" distL="0" distR="0">
+            <wp:extent cx="5943600" cy="935990"/>
+            <wp:effectExtent l="0" t="0" r="0" b="0"/>
+            <wp:docPr id="12" name="Picture 12"/>
+            <wp:cNvGraphicFramePr>
+              <a:graphicFrameLocks xmlns:a="http://schemas.openxmlformats.org/drawingml/2006/main" noChangeAspect="1"/>
+            </wp:cNvGraphicFramePr>
+            <a:graphic xmlns:a="http://schemas.openxmlformats.org/drawingml/2006/main">
+              <a:graphicData uri="http://schemas.openxmlformats.org/drawingml/2006/picture">
+                <pic:pic xmlns:pic="http://schemas.openxmlformats.org/drawingml/2006/picture">
+                  <pic:nvPicPr>
+                    <pic:cNvPr id="12" name="q2-6.png"/>
+                    <pic:cNvPicPr/>
+                  </pic:nvPicPr>
+                  <pic:blipFill>
+                    <a:blip r:embed="rId16">
+                      <a:extLst>
+                        <a:ext uri="{28A0092B-C50C-407E-A947-70E740481C1C}">
+                          <a14:useLocalDpi xmlns:a14="http://schemas.microsoft.com/office/drawing/2010/main" val="0"/>
+                        </a:ext>
+                      </a:extLst>
+                    </a:blip>
+                    <a:stretch>
+                      <a:fillRect/>
+                    </a:stretch>
+                  </pic:blipFill>
+                  <pic:spPr>
+                    <a:xfrm>
+                      <a:off x="0" y="0"/>
+                      <a:ext cx="5943600" cy="935990"/>
+                    </a:xfrm>
+                    <a:prstGeom prst="rect">
+                      <a:avLst/>
+                    </a:prstGeom>
+                  </pic:spPr>
+                </pic:pic>
+              </a:graphicData>
+            </a:graphic>
+          </wp:inline>
+        </w:drawing>
+      </w:r>
     </w:p>
     <w:p>
       <w:pPr>
@@ -469,6 +1517,23 @@
     </w:p>
     <w:p>
       <w:pPr>
+        <w:spacing w:before="100" w:beforeAutospacing="1" w:after="100" w:afterAutospacing="1" w:line="240" w:lineRule="auto"/>
+        <w:ind w:left="720"/>
+        <w:rPr>
+          <w:rFonts w:eastAsia="Times New Roman" w:cstheme="minorHAnsi"/>
+          <w:lang w:val="en"/>
+        </w:rPr>
+      </w:pPr>
+      <w:r>
+        <w:rPr>
+          <w:rFonts w:eastAsia="Times New Roman" w:cstheme="minorHAnsi"/>
+          <w:lang w:val="en"/>
+        </w:rPr>
+        <w:t>As we do not need to show the result in python (and since there are 9 sentences) we give the quantified formulas for each as follows:</w:t>
+      </w:r>
+    </w:p>
+    <w:p>
+      <w:pPr>
         <w:numPr>
           <w:ilvl w:val="1"/>
           <w:numId w:val="18"/>
@@ -491,6 +1556,64 @@
     </w:p>
     <w:p>
       <w:pPr>
+        <w:spacing w:before="100" w:beforeAutospacing="1" w:after="100" w:afterAutospacing="1" w:line="240" w:lineRule="auto"/>
+        <w:ind w:left="1440"/>
+        <w:rPr>
+          <w:rFonts w:eastAsia="Times New Roman" w:cstheme="minorHAnsi"/>
+          <w:lang w:val="en"/>
+        </w:rPr>
+      </w:pPr>
+      <w:r>
+        <w:rPr>
+          <w:rFonts w:eastAsia="Times New Roman" w:cstheme="minorHAnsi"/>
+          <w:lang w:val="en"/>
+        </w:rPr>
+        <w:t>Person(x) -&gt; e</w:t>
+      </w:r>
+      <w:r>
+        <w:rPr>
+          <w:rFonts w:eastAsia="Times New Roman" w:cstheme="minorHAnsi"/>
+          <w:lang w:val="en"/>
+        </w:rPr>
+        <w:t>xists x. (likes(</w:t>
+      </w:r>
+      <w:proofErr w:type="spellStart"/>
+      <w:proofErr w:type="gramStart"/>
+      <w:r>
+        <w:rPr>
+          <w:rFonts w:eastAsia="Times New Roman" w:cstheme="minorHAnsi"/>
+          <w:lang w:val="en"/>
+        </w:rPr>
+        <w:t>Angus,x</w:t>
+      </w:r>
+      <w:proofErr w:type="spellEnd"/>
+      <w:proofErr w:type="gramEnd"/>
+      <w:r>
+        <w:rPr>
+          <w:rFonts w:eastAsia="Times New Roman" w:cstheme="minorHAnsi"/>
+          <w:lang w:val="en"/>
+        </w:rPr>
+        <w:t>) &amp; likes(</w:t>
+      </w:r>
+      <w:proofErr w:type="spellStart"/>
+      <w:r>
+        <w:rPr>
+          <w:rFonts w:eastAsia="Times New Roman" w:cstheme="minorHAnsi"/>
+          <w:lang w:val="en"/>
+        </w:rPr>
+        <w:t>x,Julia</w:t>
+      </w:r>
+      <w:proofErr w:type="spellEnd"/>
+      <w:r>
+        <w:rPr>
+          <w:rFonts w:eastAsia="Times New Roman" w:cstheme="minorHAnsi"/>
+          <w:lang w:val="en"/>
+        </w:rPr>
+        <w:t>))</w:t>
+      </w:r>
+    </w:p>
+    <w:p>
+      <w:pPr>
         <w:numPr>
           <w:ilvl w:val="1"/>
           <w:numId w:val="18"/>
@@ -513,6 +1636,64 @@
     </w:p>
     <w:p>
       <w:pPr>
+        <w:spacing w:before="100" w:beforeAutospacing="1" w:after="100" w:afterAutospacing="1" w:line="240" w:lineRule="auto"/>
+        <w:ind w:left="1440"/>
+        <w:rPr>
+          <w:rFonts w:eastAsia="Times New Roman" w:cstheme="minorHAnsi"/>
+          <w:lang w:val="en"/>
+        </w:rPr>
+      </w:pPr>
+      <w:r>
+        <w:rPr>
+          <w:rFonts w:eastAsia="Times New Roman" w:cstheme="minorHAnsi"/>
+          <w:lang w:val="en"/>
+        </w:rPr>
+        <w:t>Dog(d) -&gt; e</w:t>
+      </w:r>
+      <w:r>
+        <w:rPr>
+          <w:rFonts w:eastAsia="Times New Roman" w:cstheme="minorHAnsi"/>
+          <w:lang w:val="en"/>
+        </w:rPr>
+        <w:t>xists d. (loves(</w:t>
+      </w:r>
+      <w:proofErr w:type="spellStart"/>
+      <w:proofErr w:type="gramStart"/>
+      <w:r>
+        <w:rPr>
+          <w:rFonts w:eastAsia="Times New Roman" w:cstheme="minorHAnsi"/>
+          <w:lang w:val="en"/>
+        </w:rPr>
+        <w:t>Angus,d</w:t>
+      </w:r>
+      <w:proofErr w:type="spellEnd"/>
+      <w:proofErr w:type="gramEnd"/>
+      <w:r>
+        <w:rPr>
+          <w:rFonts w:eastAsia="Times New Roman" w:cstheme="minorHAnsi"/>
+          <w:lang w:val="en"/>
+        </w:rPr>
+        <w:t>) &amp; loves(</w:t>
+      </w:r>
+      <w:proofErr w:type="spellStart"/>
+      <w:r>
+        <w:rPr>
+          <w:rFonts w:eastAsia="Times New Roman" w:cstheme="minorHAnsi"/>
+          <w:lang w:val="en"/>
+        </w:rPr>
+        <w:t>d,Angus</w:t>
+      </w:r>
+      <w:proofErr w:type="spellEnd"/>
+      <w:r>
+        <w:rPr>
+          <w:rFonts w:eastAsia="Times New Roman" w:cstheme="minorHAnsi"/>
+          <w:lang w:val="en"/>
+        </w:rPr>
+        <w:t>))</w:t>
+      </w:r>
+    </w:p>
+    <w:p>
+      <w:pPr>
         <w:numPr>
           <w:ilvl w:val="1"/>
           <w:numId w:val="18"/>
@@ -535,6 +1716,69 @@
     </w:p>
     <w:p>
       <w:pPr>
+        <w:spacing w:before="100" w:beforeAutospacing="1" w:after="100" w:afterAutospacing="1" w:line="240" w:lineRule="auto"/>
+        <w:ind w:left="1440"/>
+        <w:rPr>
+          <w:rFonts w:eastAsia="Times New Roman" w:cstheme="minorHAnsi"/>
+          <w:lang w:val="en"/>
+        </w:rPr>
+      </w:pPr>
+      <w:r>
+        <w:rPr>
+          <w:rFonts w:eastAsia="Times New Roman" w:cstheme="minorHAnsi"/>
+          <w:lang w:val="en"/>
+        </w:rPr>
+        <w:t>Person(x) &amp; a</w:t>
+      </w:r>
+      <w:r>
+        <w:rPr>
+          <w:rFonts w:eastAsia="Times New Roman" w:cstheme="minorHAnsi"/>
+          <w:lang w:val="en"/>
+        </w:rPr>
+        <w:t>ll x. (</w:t>
+      </w:r>
+      <w:r>
+        <w:rPr>
+          <w:rFonts w:eastAsia="Times New Roman" w:cstheme="minorHAnsi"/>
+          <w:lang w:val="en"/>
+        </w:rPr>
+        <w:t>-smile</w:t>
+      </w:r>
+      <w:r>
+        <w:rPr>
+          <w:rFonts w:eastAsia="Times New Roman" w:cstheme="minorHAnsi"/>
+          <w:lang w:val="en"/>
+        </w:rPr>
+        <w:t>(</w:t>
+      </w:r>
+      <w:proofErr w:type="spellStart"/>
+      <w:proofErr w:type="gramStart"/>
+      <w:r>
+        <w:rPr>
+          <w:rFonts w:eastAsia="Times New Roman" w:cstheme="minorHAnsi"/>
+          <w:lang w:val="en"/>
+        </w:rPr>
+        <w:t>x,</w:t>
+      </w:r>
+      <w:r>
+        <w:rPr>
+          <w:rFonts w:eastAsia="Times New Roman" w:cstheme="minorHAnsi"/>
+          <w:lang w:val="en"/>
+        </w:rPr>
+        <w:t>Pat</w:t>
+      </w:r>
+      <w:proofErr w:type="spellEnd"/>
+      <w:proofErr w:type="gramEnd"/>
+      <w:r>
+        <w:rPr>
+          <w:rFonts w:eastAsia="Times New Roman" w:cstheme="minorHAnsi"/>
+          <w:lang w:val="en"/>
+        </w:rPr>
+        <w:t>))</w:t>
+      </w:r>
+    </w:p>
+    <w:p>
+      <w:pPr>
         <w:numPr>
           <w:ilvl w:val="1"/>
           <w:numId w:val="18"/>
@@ -557,6 +1801,30 @@
     </w:p>
     <w:p>
       <w:pPr>
+        <w:spacing w:before="100" w:beforeAutospacing="1" w:after="100" w:afterAutospacing="1" w:line="240" w:lineRule="auto"/>
+        <w:ind w:left="1440"/>
+        <w:rPr>
+          <w:rFonts w:eastAsia="Times New Roman" w:cstheme="minorHAnsi"/>
+          <w:lang w:val="en"/>
+        </w:rPr>
+      </w:pPr>
+      <w:r>
+        <w:rPr>
+          <w:rFonts w:eastAsia="Times New Roman" w:cstheme="minorHAnsi"/>
+          <w:lang w:val="en"/>
+        </w:rPr>
+        <w:t>Person(x) -&gt; e</w:t>
+      </w:r>
+      <w:r>
+        <w:rPr>
+          <w:rFonts w:eastAsia="Times New Roman" w:cstheme="minorHAnsi"/>
+          <w:lang w:val="en"/>
+        </w:rPr>
+        <w:t>xists x. (cough(x) &amp; sneeze(x))</w:t>
+      </w:r>
+    </w:p>
+    <w:p>
+      <w:pPr>
         <w:numPr>
           <w:ilvl w:val="1"/>
           <w:numId w:val="18"/>
@@ -574,7 +1842,32 @@
           <w:b/>
           <w:lang w:val="en"/>
         </w:rPr>
+        <w:lastRenderedPageBreak/>
         <w:t>Nobody coughed or sneezed.</w:t>
+      </w:r>
+    </w:p>
+    <w:p>
+      <w:pPr>
+        <w:spacing w:before="100" w:beforeAutospacing="1" w:after="100" w:afterAutospacing="1" w:line="240" w:lineRule="auto"/>
+        <w:ind w:left="1440"/>
+        <w:rPr>
+          <w:rFonts w:eastAsia="Times New Roman" w:cstheme="minorHAnsi"/>
+          <w:lang w:val="en"/>
+        </w:rPr>
+      </w:pPr>
+      <w:r>
+        <w:rPr>
+          <w:rFonts w:eastAsia="Times New Roman" w:cstheme="minorHAnsi"/>
+          <w:lang w:val="en"/>
+        </w:rPr>
+        <w:t>Person(x) &amp; a</w:t>
+      </w:r>
+      <w:r>
+        <w:rPr>
+          <w:rFonts w:eastAsia="Times New Roman" w:cstheme="minorHAnsi"/>
+          <w:lang w:val="en"/>
+        </w:rPr>
+        <w:t>ll x. (-cough(x) &amp; -sneeze(x))</w:t>
       </w:r>
     </w:p>
     <w:p>
@@ -601,6 +1894,78 @@
     </w:p>
     <w:p>
       <w:pPr>
+        <w:spacing w:before="100" w:beforeAutospacing="1" w:after="100" w:afterAutospacing="1" w:line="240" w:lineRule="auto"/>
+        <w:ind w:left="1440"/>
+        <w:rPr>
+          <w:rFonts w:eastAsia="Times New Roman" w:cstheme="minorHAnsi"/>
+          <w:lang w:val="en"/>
+        </w:rPr>
+      </w:pPr>
+      <w:r>
+        <w:rPr>
+          <w:rFonts w:eastAsia="Times New Roman" w:cstheme="minorHAnsi"/>
+          <w:lang w:val="en"/>
+        </w:rPr>
+        <w:t>Person(x) -&gt; e</w:t>
+      </w:r>
+      <w:r>
+        <w:rPr>
+          <w:rFonts w:eastAsia="Times New Roman" w:cstheme="minorHAnsi"/>
+          <w:lang w:val="en"/>
+        </w:rPr>
+        <w:t>xists x. (</w:t>
+      </w:r>
+      <w:r>
+        <w:rPr>
+          <w:rFonts w:eastAsia="Times New Roman" w:cstheme="minorHAnsi"/>
+          <w:lang w:val="en"/>
+        </w:rPr>
+        <w:t>loves(</w:t>
+      </w:r>
+      <w:proofErr w:type="spellStart"/>
+      <w:proofErr w:type="gramStart"/>
+      <w:r>
+        <w:rPr>
+          <w:rFonts w:eastAsia="Times New Roman" w:cstheme="minorHAnsi"/>
+          <w:lang w:val="en"/>
+        </w:rPr>
+        <w:t>Bruce,x</w:t>
+      </w:r>
+      <w:proofErr w:type="spellEnd"/>
+      <w:proofErr w:type="gramEnd"/>
+      <w:r>
+        <w:rPr>
+          <w:rFonts w:eastAsia="Times New Roman" w:cstheme="minorHAnsi"/>
+          <w:lang w:val="en"/>
+        </w:rPr>
+        <w:t>) &amp; -loves(</w:t>
+      </w:r>
+      <w:proofErr w:type="spellStart"/>
+      <w:r>
+        <w:rPr>
+          <w:rFonts w:eastAsia="Times New Roman" w:cstheme="minorHAnsi"/>
+          <w:lang w:val="en"/>
+        </w:rPr>
+        <w:t>Bruce,Bruce</w:t>
+      </w:r>
+      <w:proofErr w:type="spellEnd"/>
+      <w:r>
+        <w:rPr>
+          <w:rFonts w:eastAsia="Times New Roman" w:cstheme="minorHAnsi"/>
+          <w:lang w:val="en"/>
+        </w:rPr>
+        <w:t>)</w:t>
+      </w:r>
+      <w:r>
+        <w:rPr>
+          <w:rFonts w:eastAsia="Times New Roman" w:cstheme="minorHAnsi"/>
+          <w:lang w:val="en"/>
+        </w:rPr>
+        <w:t>)</w:t>
+      </w:r>
+    </w:p>
+    <w:p>
+      <w:pPr>
         <w:numPr>
           <w:ilvl w:val="1"/>
           <w:numId w:val="18"/>
@@ -623,6 +1988,69 @@
     </w:p>
     <w:p>
       <w:pPr>
+        <w:spacing w:before="100" w:beforeAutospacing="1" w:after="100" w:afterAutospacing="1" w:line="240" w:lineRule="auto"/>
+        <w:ind w:left="1440"/>
+        <w:rPr>
+          <w:rFonts w:eastAsia="Times New Roman" w:cstheme="minorHAnsi"/>
+          <w:lang w:val="en"/>
+        </w:rPr>
+      </w:pPr>
+      <w:r>
+        <w:rPr>
+          <w:rFonts w:eastAsia="Times New Roman" w:cstheme="minorHAnsi"/>
+          <w:lang w:val="en"/>
+        </w:rPr>
+        <w:t>Person(y) &amp; all x. ((</w:t>
+      </w:r>
+      <w:proofErr w:type="gramStart"/>
+      <w:r>
+        <w:rPr>
+          <w:rFonts w:eastAsia="Times New Roman" w:cstheme="minorHAnsi"/>
+          <w:lang w:val="en"/>
+        </w:rPr>
+        <w:t>x!=</w:t>
+      </w:r>
+      <w:proofErr w:type="gramEnd"/>
+      <w:r>
+        <w:rPr>
+          <w:rFonts w:eastAsia="Times New Roman" w:cstheme="minorHAnsi"/>
+          <w:lang w:val="en"/>
+        </w:rPr>
+        <w:t>Matthew</w:t>
+      </w:r>
+      <w:r>
+        <w:rPr>
+          <w:rFonts w:eastAsia="Times New Roman" w:cstheme="minorHAnsi"/>
+          <w:lang w:val="en"/>
+        </w:rPr>
+        <w:t xml:space="preserve"> &amp; y=Pat</w:t>
+      </w:r>
+      <w:r>
+        <w:rPr>
+          <w:rFonts w:eastAsia="Times New Roman" w:cstheme="minorHAnsi"/>
+          <w:lang w:val="en"/>
+        </w:rPr>
+        <w:t>) -&gt; -likes(</w:t>
+      </w:r>
+      <w:proofErr w:type="spellStart"/>
+      <w:r>
+        <w:rPr>
+          <w:rFonts w:eastAsia="Times New Roman" w:cstheme="minorHAnsi"/>
+          <w:lang w:val="en"/>
+        </w:rPr>
+        <w:t>x,y</w:t>
+      </w:r>
+      <w:proofErr w:type="spellEnd"/>
+      <w:r>
+        <w:rPr>
+          <w:rFonts w:eastAsia="Times New Roman" w:cstheme="minorHAnsi"/>
+          <w:lang w:val="en"/>
+        </w:rPr>
+        <w:t>))</w:t>
+      </w:r>
+    </w:p>
+    <w:p>
+      <w:pPr>
         <w:numPr>
           <w:ilvl w:val="1"/>
           <w:numId w:val="18"/>
@@ -645,6 +2073,69 @@
     </w:p>
     <w:p>
       <w:pPr>
+        <w:spacing w:before="100" w:beforeAutospacing="1" w:after="100" w:afterAutospacing="1" w:line="240" w:lineRule="auto"/>
+        <w:ind w:left="1440"/>
+        <w:rPr>
+          <w:rFonts w:eastAsia="Times New Roman" w:cstheme="minorHAnsi"/>
+          <w:lang w:val="en"/>
+        </w:rPr>
+      </w:pPr>
+      <w:r>
+        <w:rPr>
+          <w:rFonts w:eastAsia="Times New Roman" w:cstheme="minorHAnsi"/>
+          <w:lang w:val="en"/>
+        </w:rPr>
+        <w:t>Person(y) &amp; all y. (</w:t>
+      </w:r>
+      <w:r>
+        <w:rPr>
+          <w:rFonts w:eastAsia="Times New Roman" w:cstheme="minorHAnsi"/>
+          <w:lang w:val="en"/>
+        </w:rPr>
+        <w:t>(</w:t>
+      </w:r>
+      <w:proofErr w:type="gramStart"/>
+      <w:r>
+        <w:rPr>
+          <w:rFonts w:eastAsia="Times New Roman" w:cstheme="minorHAnsi"/>
+          <w:lang w:val="en"/>
+        </w:rPr>
+        <w:t>y!=</w:t>
+      </w:r>
+      <w:proofErr w:type="gramEnd"/>
+      <w:r>
+        <w:rPr>
+          <w:rFonts w:eastAsia="Times New Roman" w:cstheme="minorHAnsi"/>
+          <w:lang w:val="en"/>
+        </w:rPr>
+        <w:t xml:space="preserve">Irene) </w:t>
+      </w:r>
+      <w:r>
+        <w:rPr>
+          <w:rFonts w:eastAsia="Times New Roman" w:cstheme="minorHAnsi"/>
+          <w:lang w:val="en"/>
+        </w:rPr>
+        <w:t>-&gt; likes(</w:t>
+      </w:r>
+      <w:proofErr w:type="spellStart"/>
+      <w:r>
+        <w:rPr>
+          <w:rFonts w:eastAsia="Times New Roman" w:cstheme="minorHAnsi"/>
+          <w:lang w:val="en"/>
+        </w:rPr>
+        <w:t>Cyril,y</w:t>
+      </w:r>
+      <w:proofErr w:type="spellEnd"/>
+      <w:r>
+        <w:rPr>
+          <w:rFonts w:eastAsia="Times New Roman" w:cstheme="minorHAnsi"/>
+          <w:lang w:val="en"/>
+        </w:rPr>
+        <w:t>))</w:t>
+      </w:r>
+    </w:p>
+    <w:p>
+      <w:pPr>
         <w:numPr>
           <w:ilvl w:val="1"/>
           <w:numId w:val="18"/>
@@ -671,10 +2162,32 @@
         <w:ind w:left="1440"/>
         <w:rPr>
           <w:rFonts w:eastAsia="Times New Roman" w:cstheme="minorHAnsi"/>
-          <w:b/>
-          <w:lang w:val="en"/>
-        </w:rPr>
-      </w:pPr>
+          <w:lang w:val="en"/>
+        </w:rPr>
+      </w:pPr>
+      <w:r>
+        <w:rPr>
+          <w:rFonts w:eastAsia="Times New Roman" w:cstheme="minorHAnsi"/>
+          <w:lang w:val="en"/>
+        </w:rPr>
+        <w:t>Person(y) &amp; all y. ((</w:t>
+      </w:r>
+      <w:proofErr w:type="gramStart"/>
+      <w:r>
+        <w:rPr>
+          <w:rFonts w:eastAsia="Times New Roman" w:cstheme="minorHAnsi"/>
+          <w:lang w:val="en"/>
+        </w:rPr>
+        <w:t>y!=</w:t>
+      </w:r>
+      <w:proofErr w:type="gramEnd"/>
+      <w:r>
+        <w:rPr>
+          <w:rFonts w:eastAsia="Times New Roman" w:cstheme="minorHAnsi"/>
+          <w:lang w:val="en"/>
+        </w:rPr>
+        <w:t xml:space="preserve">x) -&gt; asleep(x)) </w:t>
+      </w:r>
     </w:p>
     <w:p>
       <w:pPr>
@@ -695,8 +2208,24 @@
           <w:b/>
           <w:lang w:val="en"/>
         </w:rPr>
-        <w:lastRenderedPageBreak/>
         <w:t>Translate the following verb phrases using λ abstracts. quantified formulas of first order logic.</w:t>
+      </w:r>
+    </w:p>
+    <w:p>
+      <w:pPr>
+        <w:spacing w:before="100" w:beforeAutospacing="1" w:after="100" w:afterAutospacing="1" w:line="240" w:lineRule="auto"/>
+        <w:ind w:left="720"/>
+        <w:rPr>
+          <w:rFonts w:eastAsia="Times New Roman" w:cstheme="minorHAnsi"/>
+          <w:lang w:val="en"/>
+        </w:rPr>
+      </w:pPr>
+      <w:r>
+        <w:rPr>
+          <w:rFonts w:eastAsia="Times New Roman" w:cstheme="minorHAnsi"/>
+          <w:lang w:val="en"/>
+        </w:rPr>
+        <w:t>The translations are as follows:</w:t>
       </w:r>
     </w:p>
     <w:p>
@@ -720,16 +2249,14 @@
         </w:rPr>
         <w:t xml:space="preserve">feed Cyril and give a </w:t>
       </w:r>
-      <w:proofErr w:type="spellStart"/>
-      <w:r>
-        <w:rPr>
-          <w:rFonts w:eastAsia="Times New Roman" w:cstheme="minorHAnsi"/>
-          <w:b/>
-          <w:lang w:val="en"/>
-        </w:rPr>
-        <w:t>capuccino</w:t>
-      </w:r>
-      <w:proofErr w:type="spellEnd"/>
+      <w:r>
+        <w:rPr>
+          <w:rFonts w:eastAsia="Times New Roman" w:cstheme="minorHAnsi"/>
+          <w:b/>
+          <w:lang w:val="en"/>
+        </w:rPr>
+        <w:t>cappuccino</w:t>
+      </w:r>
       <w:r>
         <w:rPr>
           <w:rFonts w:eastAsia="Times New Roman" w:cstheme="minorHAnsi"/>
@@ -737,6 +2264,63 @@
           <w:lang w:val="en"/>
         </w:rPr>
         <w:t xml:space="preserve"> to Angus</w:t>
+      </w:r>
+    </w:p>
+    <w:p>
+      <w:pPr>
+        <w:spacing w:before="100" w:beforeAutospacing="1" w:after="100" w:afterAutospacing="1" w:line="240" w:lineRule="auto"/>
+        <w:ind w:left="1440"/>
+        <w:rPr>
+          <w:rFonts w:eastAsia="Times New Roman" w:cstheme="minorHAnsi"/>
+          <w:lang w:val="en"/>
+        </w:rPr>
+      </w:pPr>
+      <w:r>
+        <w:rPr>
+          <w:rFonts w:eastAsia="Times New Roman" w:cstheme="minorHAnsi"/>
+          <w:noProof/>
+        </w:rPr>
+        <w:drawing>
+          <wp:inline distT="0" distB="0" distL="0" distR="0">
+            <wp:extent cx="5943600" cy="619125"/>
+            <wp:effectExtent l="0" t="0" r="0" b="9525"/>
+            <wp:docPr id="13" name="Picture 13"/>
+            <wp:cNvGraphicFramePr>
+              <a:graphicFrameLocks xmlns:a="http://schemas.openxmlformats.org/drawingml/2006/main" noChangeAspect="1"/>
+            </wp:cNvGraphicFramePr>
+            <a:graphic xmlns:a="http://schemas.openxmlformats.org/drawingml/2006/main">
+              <a:graphicData uri="http://schemas.openxmlformats.org/drawingml/2006/picture">
+                <pic:pic xmlns:pic="http://schemas.openxmlformats.org/drawingml/2006/picture">
+                  <pic:nvPicPr>
+                    <pic:cNvPr id="13" name="q4-1.png"/>
+                    <pic:cNvPicPr/>
+                  </pic:nvPicPr>
+                  <pic:blipFill>
+                    <a:blip r:embed="rId17">
+                      <a:extLst>
+                        <a:ext uri="{28A0092B-C50C-407E-A947-70E740481C1C}">
+                          <a14:useLocalDpi xmlns:a14="http://schemas.microsoft.com/office/drawing/2010/main" val="0"/>
+                        </a:ext>
+                      </a:extLst>
+                    </a:blip>
+                    <a:stretch>
+                      <a:fillRect/>
+                    </a:stretch>
+                  </pic:blipFill>
+                  <pic:spPr>
+                    <a:xfrm>
+                      <a:off x="0" y="0"/>
+                      <a:ext cx="5943600" cy="619125"/>
+                    </a:xfrm>
+                    <a:prstGeom prst="rect">
+                      <a:avLst/>
+                    </a:prstGeom>
+                  </pic:spPr>
+                </pic:pic>
+              </a:graphicData>
+            </a:graphic>
+          </wp:inline>
+        </w:drawing>
       </w:r>
     </w:p>
     <w:p>
@@ -763,6 +2347,63 @@
     </w:p>
     <w:p>
       <w:pPr>
+        <w:spacing w:before="100" w:beforeAutospacing="1" w:after="100" w:afterAutospacing="1" w:line="240" w:lineRule="auto"/>
+        <w:ind w:left="1440"/>
+        <w:rPr>
+          <w:rFonts w:eastAsia="Times New Roman" w:cstheme="minorHAnsi"/>
+          <w:lang w:val="en"/>
+        </w:rPr>
+      </w:pPr>
+      <w:r>
+        <w:rPr>
+          <w:rFonts w:eastAsia="Times New Roman" w:cstheme="minorHAnsi"/>
+          <w:noProof/>
+        </w:rPr>
+        <w:drawing>
+          <wp:inline distT="0" distB="0" distL="0" distR="0">
+            <wp:extent cx="5943600" cy="612775"/>
+            <wp:effectExtent l="0" t="0" r="0" b="0"/>
+            <wp:docPr id="14" name="Picture 14"/>
+            <wp:cNvGraphicFramePr>
+              <a:graphicFrameLocks xmlns:a="http://schemas.openxmlformats.org/drawingml/2006/main" noChangeAspect="1"/>
+            </wp:cNvGraphicFramePr>
+            <a:graphic xmlns:a="http://schemas.openxmlformats.org/drawingml/2006/main">
+              <a:graphicData uri="http://schemas.openxmlformats.org/drawingml/2006/picture">
+                <pic:pic xmlns:pic="http://schemas.openxmlformats.org/drawingml/2006/picture">
+                  <pic:nvPicPr>
+                    <pic:cNvPr id="14" name="q4-2.png"/>
+                    <pic:cNvPicPr/>
+                  </pic:nvPicPr>
+                  <pic:blipFill>
+                    <a:blip r:embed="rId18">
+                      <a:extLst>
+                        <a:ext uri="{28A0092B-C50C-407E-A947-70E740481C1C}">
+                          <a14:useLocalDpi xmlns:a14="http://schemas.microsoft.com/office/drawing/2010/main" val="0"/>
+                        </a:ext>
+                      </a:extLst>
+                    </a:blip>
+                    <a:stretch>
+                      <a:fillRect/>
+                    </a:stretch>
+                  </pic:blipFill>
+                  <pic:spPr>
+                    <a:xfrm>
+                      <a:off x="0" y="0"/>
+                      <a:ext cx="5943600" cy="612775"/>
+                    </a:xfrm>
+                    <a:prstGeom prst="rect">
+                      <a:avLst/>
+                    </a:prstGeom>
+                  </pic:spPr>
+                </pic:pic>
+              </a:graphicData>
+            </a:graphic>
+          </wp:inline>
+        </w:drawing>
+      </w:r>
+    </w:p>
+    <w:p>
+      <w:pPr>
         <w:numPr>
           <w:ilvl w:val="1"/>
           <w:numId w:val="18"/>
@@ -785,6 +2426,63 @@
     </w:p>
     <w:p>
       <w:pPr>
+        <w:spacing w:before="100" w:beforeAutospacing="1" w:after="100" w:afterAutospacing="1" w:line="240" w:lineRule="auto"/>
+        <w:ind w:left="1440"/>
+        <w:rPr>
+          <w:rFonts w:eastAsia="Times New Roman" w:cstheme="minorHAnsi"/>
+          <w:lang w:val="en"/>
+        </w:rPr>
+      </w:pPr>
+      <w:r>
+        <w:rPr>
+          <w:rFonts w:eastAsia="Times New Roman" w:cstheme="minorHAnsi"/>
+          <w:noProof/>
+        </w:rPr>
+        <w:drawing>
+          <wp:inline distT="0" distB="0" distL="0" distR="0">
+            <wp:extent cx="5943600" cy="458470"/>
+            <wp:effectExtent l="0" t="0" r="0" b="0"/>
+            <wp:docPr id="15" name="Picture 15"/>
+            <wp:cNvGraphicFramePr>
+              <a:graphicFrameLocks xmlns:a="http://schemas.openxmlformats.org/drawingml/2006/main" noChangeAspect="1"/>
+            </wp:cNvGraphicFramePr>
+            <a:graphic xmlns:a="http://schemas.openxmlformats.org/drawingml/2006/main">
+              <a:graphicData uri="http://schemas.openxmlformats.org/drawingml/2006/picture">
+                <pic:pic xmlns:pic="http://schemas.openxmlformats.org/drawingml/2006/picture">
+                  <pic:nvPicPr>
+                    <pic:cNvPr id="15" name="q4-3.png"/>
+                    <pic:cNvPicPr/>
+                  </pic:nvPicPr>
+                  <pic:blipFill>
+                    <a:blip r:embed="rId19">
+                      <a:extLst>
+                        <a:ext uri="{28A0092B-C50C-407E-A947-70E740481C1C}">
+                          <a14:useLocalDpi xmlns:a14="http://schemas.microsoft.com/office/drawing/2010/main" val="0"/>
+                        </a:ext>
+                      </a:extLst>
+                    </a:blip>
+                    <a:stretch>
+                      <a:fillRect/>
+                    </a:stretch>
+                  </pic:blipFill>
+                  <pic:spPr>
+                    <a:xfrm>
+                      <a:off x="0" y="0"/>
+                      <a:ext cx="5943600" cy="458470"/>
+                    </a:xfrm>
+                    <a:prstGeom prst="rect">
+                      <a:avLst/>
+                    </a:prstGeom>
+                  </pic:spPr>
+                </pic:pic>
+              </a:graphicData>
+            </a:graphic>
+          </wp:inline>
+        </w:drawing>
+      </w:r>
+    </w:p>
+    <w:p>
+      <w:pPr>
         <w:numPr>
           <w:ilvl w:val="1"/>
           <w:numId w:val="18"/>
@@ -807,6 +2505,64 @@
     </w:p>
     <w:p>
       <w:pPr>
+        <w:spacing w:before="100" w:beforeAutospacing="1" w:after="100" w:afterAutospacing="1" w:line="240" w:lineRule="auto"/>
+        <w:ind w:left="1440"/>
+        <w:rPr>
+          <w:rFonts w:eastAsia="Times New Roman" w:cstheme="minorHAnsi"/>
+          <w:lang w:val="en"/>
+        </w:rPr>
+      </w:pPr>
+      <w:r>
+        <w:rPr>
+          <w:rFonts w:eastAsia="Times New Roman" w:cstheme="minorHAnsi"/>
+          <w:noProof/>
+        </w:rPr>
+        <w:lastRenderedPageBreak/>
+        <w:drawing>
+          <wp:inline distT="0" distB="0" distL="0" distR="0">
+            <wp:extent cx="5943600" cy="595630"/>
+            <wp:effectExtent l="0" t="0" r="0" b="0"/>
+            <wp:docPr id="16" name="Picture 16"/>
+            <wp:cNvGraphicFramePr>
+              <a:graphicFrameLocks xmlns:a="http://schemas.openxmlformats.org/drawingml/2006/main" noChangeAspect="1"/>
+            </wp:cNvGraphicFramePr>
+            <a:graphic xmlns:a="http://schemas.openxmlformats.org/drawingml/2006/main">
+              <a:graphicData uri="http://schemas.openxmlformats.org/drawingml/2006/picture">
+                <pic:pic xmlns:pic="http://schemas.openxmlformats.org/drawingml/2006/picture">
+                  <pic:nvPicPr>
+                    <pic:cNvPr id="16" name="q4-4.png"/>
+                    <pic:cNvPicPr/>
+                  </pic:nvPicPr>
+                  <pic:blipFill>
+                    <a:blip r:embed="rId20">
+                      <a:extLst>
+                        <a:ext uri="{28A0092B-C50C-407E-A947-70E740481C1C}">
+                          <a14:useLocalDpi xmlns:a14="http://schemas.microsoft.com/office/drawing/2010/main" val="0"/>
+                        </a:ext>
+                      </a:extLst>
+                    </a:blip>
+                    <a:stretch>
+                      <a:fillRect/>
+                    </a:stretch>
+                  </pic:blipFill>
+                  <pic:spPr>
+                    <a:xfrm>
+                      <a:off x="0" y="0"/>
+                      <a:ext cx="5943600" cy="595630"/>
+                    </a:xfrm>
+                    <a:prstGeom prst="rect">
+                      <a:avLst/>
+                    </a:prstGeom>
+                  </pic:spPr>
+                </pic:pic>
+              </a:graphicData>
+            </a:graphic>
+          </wp:inline>
+        </w:drawing>
+      </w:r>
+    </w:p>
+    <w:p>
+      <w:pPr>
         <w:numPr>
           <w:ilvl w:val="1"/>
           <w:numId w:val="18"/>
@@ -833,12 +2589,56 @@
         <w:ind w:left="1440"/>
         <w:rPr>
           <w:rFonts w:eastAsia="Times New Roman" w:cstheme="minorHAnsi"/>
-          <w:b/>
-          <w:lang w:val="en"/>
-        </w:rPr>
-      </w:pPr>
-      <w:bookmarkStart w:id="0" w:name="_GoBack"/>
-      <w:bookmarkEnd w:id="0"/>
+          <w:lang w:val="en"/>
+        </w:rPr>
+      </w:pPr>
+      <w:r>
+        <w:rPr>
+          <w:rFonts w:eastAsia="Times New Roman" w:cstheme="minorHAnsi"/>
+          <w:noProof/>
+        </w:rPr>
+        <w:drawing>
+          <wp:inline distT="0" distB="0" distL="0" distR="0">
+            <wp:extent cx="5943600" cy="613410"/>
+            <wp:effectExtent l="0" t="0" r="0" b="0"/>
+            <wp:docPr id="17" name="Picture 17"/>
+            <wp:cNvGraphicFramePr>
+              <a:graphicFrameLocks xmlns:a="http://schemas.openxmlformats.org/drawingml/2006/main" noChangeAspect="1"/>
+            </wp:cNvGraphicFramePr>
+            <a:graphic xmlns:a="http://schemas.openxmlformats.org/drawingml/2006/main">
+              <a:graphicData uri="http://schemas.openxmlformats.org/drawingml/2006/picture">
+                <pic:pic xmlns:pic="http://schemas.openxmlformats.org/drawingml/2006/picture">
+                  <pic:nvPicPr>
+                    <pic:cNvPr id="17" name="q4-5.png"/>
+                    <pic:cNvPicPr/>
+                  </pic:nvPicPr>
+                  <pic:blipFill>
+                    <a:blip r:embed="rId21">
+                      <a:extLst>
+                        <a:ext uri="{28A0092B-C50C-407E-A947-70E740481C1C}">
+                          <a14:useLocalDpi xmlns:a14="http://schemas.microsoft.com/office/drawing/2010/main" val="0"/>
+                        </a:ext>
+                      </a:extLst>
+                    </a:blip>
+                    <a:stretch>
+                      <a:fillRect/>
+                    </a:stretch>
+                  </pic:blipFill>
+                  <pic:spPr>
+                    <a:xfrm>
+                      <a:off x="0" y="0"/>
+                      <a:ext cx="5943600" cy="613410"/>
+                    </a:xfrm>
+                    <a:prstGeom prst="rect">
+                      <a:avLst/>
+                    </a:prstGeom>
+                  </pic:spPr>
+                </pic:pic>
+              </a:graphicData>
+            </a:graphic>
+          </wp:inline>
+        </w:drawing>
+      </w:r>
     </w:p>
     <w:p>
       <w:pPr>
@@ -1421,6 +3221,138 @@
         <w:ind w:left="720"/>
         <w:rPr>
           <w:rFonts w:eastAsia="Times New Roman" w:cstheme="minorHAnsi"/>
+          <w:lang w:val="en"/>
+        </w:rPr>
+      </w:pPr>
+      <w:r>
+        <w:rPr>
+          <w:rFonts w:eastAsia="Times New Roman" w:cstheme="minorHAnsi"/>
+          <w:lang w:val="en"/>
+        </w:rPr>
+        <w:t>We verify this as follows:</w:t>
+      </w:r>
+    </w:p>
+    <w:p>
+      <w:pPr>
+        <w:spacing w:before="100" w:beforeAutospacing="1" w:after="100" w:afterAutospacing="1" w:line="240" w:lineRule="auto"/>
+        <w:ind w:left="720"/>
+        <w:rPr>
+          <w:rFonts w:eastAsia="Times New Roman" w:cstheme="minorHAnsi"/>
+          <w:lang w:val="en"/>
+        </w:rPr>
+      </w:pPr>
+      <w:r>
+        <w:rPr>
+          <w:rFonts w:eastAsia="Times New Roman" w:cstheme="minorHAnsi"/>
+          <w:noProof/>
+        </w:rPr>
+        <w:drawing>
+          <wp:inline distT="0" distB="0" distL="0" distR="0">
+            <wp:extent cx="5943600" cy="2541270"/>
+            <wp:effectExtent l="0" t="0" r="0" b="0"/>
+            <wp:docPr id="18" name="Picture 18"/>
+            <wp:cNvGraphicFramePr>
+              <a:graphicFrameLocks xmlns:a="http://schemas.openxmlformats.org/drawingml/2006/main" noChangeAspect="1"/>
+            </wp:cNvGraphicFramePr>
+            <a:graphic xmlns:a="http://schemas.openxmlformats.org/drawingml/2006/main">
+              <a:graphicData uri="http://schemas.openxmlformats.org/drawingml/2006/picture">
+                <pic:pic xmlns:pic="http://schemas.openxmlformats.org/drawingml/2006/picture">
+                  <pic:nvPicPr>
+                    <pic:cNvPr id="18" name="q5-1.png"/>
+                    <pic:cNvPicPr/>
+                  </pic:nvPicPr>
+                  <pic:blipFill>
+                    <a:blip r:embed="rId22">
+                      <a:extLst>
+                        <a:ext uri="{28A0092B-C50C-407E-A947-70E740481C1C}">
+                          <a14:useLocalDpi xmlns:a14="http://schemas.microsoft.com/office/drawing/2010/main" val="0"/>
+                        </a:ext>
+                      </a:extLst>
+                    </a:blip>
+                    <a:stretch>
+                      <a:fillRect/>
+                    </a:stretch>
+                  </pic:blipFill>
+                  <pic:spPr>
+                    <a:xfrm>
+                      <a:off x="0" y="0"/>
+                      <a:ext cx="5943600" cy="2541270"/>
+                    </a:xfrm>
+                    <a:prstGeom prst="rect">
+                      <a:avLst/>
+                    </a:prstGeom>
+                  </pic:spPr>
+                </pic:pic>
+              </a:graphicData>
+            </a:graphic>
+          </wp:inline>
+        </w:drawing>
+      </w:r>
+    </w:p>
+    <w:p>
+      <w:pPr>
+        <w:spacing w:before="100" w:beforeAutospacing="1" w:after="100" w:afterAutospacing="1" w:line="240" w:lineRule="auto"/>
+        <w:ind w:left="720"/>
+        <w:rPr>
+          <w:rFonts w:eastAsia="Times New Roman" w:cstheme="minorHAnsi"/>
+          <w:lang w:val="en"/>
+        </w:rPr>
+      </w:pPr>
+      <w:r>
+        <w:rPr>
+          <w:rFonts w:eastAsia="Times New Roman" w:cstheme="minorHAnsi"/>
+          <w:lang w:val="en"/>
+        </w:rPr>
+        <w:t xml:space="preserve">As we can see above, the </w:t>
+      </w:r>
+      <w:proofErr w:type="spellStart"/>
+      <w:proofErr w:type="gramStart"/>
+      <w:r>
+        <w:rPr>
+          <w:rFonts w:eastAsia="Times New Roman" w:cstheme="minorHAnsi"/>
+          <w:lang w:val="en"/>
+        </w:rPr>
+        <w:t>ApplicationExpression</w:t>
+      </w:r>
+      <w:proofErr w:type="spellEnd"/>
+      <w:r>
+        <w:rPr>
+          <w:rFonts w:eastAsia="Times New Roman" w:cstheme="minorHAnsi"/>
+          <w:lang w:val="en"/>
+        </w:rPr>
+        <w:t>(</w:t>
+      </w:r>
+      <w:proofErr w:type="gramEnd"/>
+      <w:r>
+        <w:rPr>
+          <w:rFonts w:eastAsia="Times New Roman" w:cstheme="minorHAnsi"/>
+          <w:lang w:val="en"/>
+        </w:rPr>
+        <w:t xml:space="preserve">) function could not be found directly under </w:t>
+      </w:r>
+      <w:proofErr w:type="spellStart"/>
+      <w:r>
+        <w:rPr>
+          <w:rFonts w:eastAsia="Times New Roman" w:cstheme="minorHAnsi"/>
+          <w:lang w:val="en"/>
+        </w:rPr>
+        <w:t>sem</w:t>
+      </w:r>
+      <w:proofErr w:type="spellEnd"/>
+      <w:r>
+        <w:rPr>
+          <w:rFonts w:eastAsia="Times New Roman" w:cstheme="minorHAnsi"/>
+          <w:lang w:val="en"/>
+        </w:rPr>
+        <w:t xml:space="preserve"> for reason. We proceed as follows:</w:t>
+      </w:r>
+    </w:p>
+    <w:p>
+      <w:pPr>
+        <w:spacing w:before="100" w:beforeAutospacing="1" w:after="100" w:afterAutospacing="1" w:line="240" w:lineRule="auto"/>
+        <w:ind w:left="720"/>
+        <w:rPr>
+          <w:rFonts w:eastAsia="Times New Roman" w:cstheme="minorHAnsi"/>
           <w:b/>
           <w:lang w:val="en"/>
         </w:rPr>
@@ -1537,6 +3469,7 @@
                       <w:rFonts w:eastAsia="Times New Roman" w:cstheme="minorHAnsi"/>
                       <w:b/>
                     </w:rPr>
+                    <w:lastRenderedPageBreak/>
                     <w:t> </w:t>
                   </w:r>
                 </w:p>
@@ -2237,6 +4170,122 @@
           <w:rFonts w:cstheme="minorHAnsi"/>
         </w:rPr>
       </w:pPr>
+    </w:p>
+    <w:p>
+      <w:pPr>
+        <w:rPr>
+          <w:rFonts w:cstheme="minorHAnsi"/>
+        </w:rPr>
+      </w:pPr>
+      <w:r>
+        <w:rPr>
+          <w:rFonts w:cstheme="minorHAnsi"/>
+        </w:rPr>
+        <w:t xml:space="preserve">         There are two of the same case in the above question and hence there are only two solutions    required, which are as follows:</w:t>
+      </w:r>
+    </w:p>
+    <w:p>
+      <w:pPr>
+        <w:rPr>
+          <w:rFonts w:cstheme="minorHAnsi"/>
+        </w:rPr>
+      </w:pPr>
+      <w:r>
+        <w:rPr>
+          <w:rFonts w:cstheme="minorHAnsi"/>
+          <w:noProof/>
+        </w:rPr>
+        <w:drawing>
+          <wp:inline distT="0" distB="0" distL="0" distR="0">
+            <wp:extent cx="5943600" cy="743585"/>
+            <wp:effectExtent l="0" t="0" r="0" b="0"/>
+            <wp:docPr id="20" name="Picture 20"/>
+            <wp:cNvGraphicFramePr>
+              <a:graphicFrameLocks xmlns:a="http://schemas.openxmlformats.org/drawingml/2006/main" noChangeAspect="1"/>
+            </wp:cNvGraphicFramePr>
+            <a:graphic xmlns:a="http://schemas.openxmlformats.org/drawingml/2006/main">
+              <a:graphicData uri="http://schemas.openxmlformats.org/drawingml/2006/picture">
+                <pic:pic xmlns:pic="http://schemas.openxmlformats.org/drawingml/2006/picture">
+                  <pic:nvPicPr>
+                    <pic:cNvPr id="20" name="q5-3.png"/>
+                    <pic:cNvPicPr/>
+                  </pic:nvPicPr>
+                  <pic:blipFill>
+                    <a:blip r:embed="rId23">
+                      <a:extLst>
+                        <a:ext uri="{28A0092B-C50C-407E-A947-70E740481C1C}">
+                          <a14:useLocalDpi xmlns:a14="http://schemas.microsoft.com/office/drawing/2010/main" val="0"/>
+                        </a:ext>
+                      </a:extLst>
+                    </a:blip>
+                    <a:stretch>
+                      <a:fillRect/>
+                    </a:stretch>
+                  </pic:blipFill>
+                  <pic:spPr>
+                    <a:xfrm>
+                      <a:off x="0" y="0"/>
+                      <a:ext cx="5943600" cy="743585"/>
+                    </a:xfrm>
+                    <a:prstGeom prst="rect">
+                      <a:avLst/>
+                    </a:prstGeom>
+                  </pic:spPr>
+                </pic:pic>
+              </a:graphicData>
+            </a:graphic>
+          </wp:inline>
+        </w:drawing>
+      </w:r>
+      <w:r>
+        <w:rPr>
+          <w:rFonts w:cstheme="minorHAnsi"/>
+          <w:noProof/>
+        </w:rPr>
+        <w:drawing>
+          <wp:inline distT="0" distB="0" distL="0" distR="0">
+            <wp:extent cx="5943600" cy="897890"/>
+            <wp:effectExtent l="0" t="0" r="0" b="0"/>
+            <wp:docPr id="21" name="Picture 21"/>
+            <wp:cNvGraphicFramePr>
+              <a:graphicFrameLocks xmlns:a="http://schemas.openxmlformats.org/drawingml/2006/main" noChangeAspect="1"/>
+            </wp:cNvGraphicFramePr>
+            <a:graphic xmlns:a="http://schemas.openxmlformats.org/drawingml/2006/main">
+              <a:graphicData uri="http://schemas.openxmlformats.org/drawingml/2006/picture">
+                <pic:pic xmlns:pic="http://schemas.openxmlformats.org/drawingml/2006/picture">
+                  <pic:nvPicPr>
+                    <pic:cNvPr id="21" name="q5-4.png"/>
+                    <pic:cNvPicPr/>
+                  </pic:nvPicPr>
+                  <pic:blipFill>
+                    <a:blip r:embed="rId24">
+                      <a:extLst>
+                        <a:ext uri="{28A0092B-C50C-407E-A947-70E740481C1C}">
+                          <a14:useLocalDpi xmlns:a14="http://schemas.microsoft.com/office/drawing/2010/main" val="0"/>
+                        </a:ext>
+                      </a:extLst>
+                    </a:blip>
+                    <a:stretch>
+                      <a:fillRect/>
+                    </a:stretch>
+                  </pic:blipFill>
+                  <pic:spPr>
+                    <a:xfrm>
+                      <a:off x="0" y="0"/>
+                      <a:ext cx="5943600" cy="897890"/>
+                    </a:xfrm>
+                    <a:prstGeom prst="rect">
+                      <a:avLst/>
+                    </a:prstGeom>
+                  </pic:spPr>
+                </pic:pic>
+              </a:graphicData>
+            </a:graphic>
+          </wp:inline>
+        </w:drawing>
+      </w:r>
+      <w:bookmarkStart w:id="0" w:name="_GoBack"/>
+      <w:bookmarkEnd w:id="0"/>
     </w:p>
     <w:sectPr>
       <w:pgSz w:w="12240" w:h="15840"/>

</xml_diff>